<commit_message>
spec updates for data augmentation
</commit_message>
<xml_diff>
--- a/specs/quick start guide.docx
+++ b/specs/quick start guide.docx
@@ -9860,10 +9860,7 @@
         <w:t>”</w:t>
       </w:r>
       <w:r>
-        <w:t>, spell</w:t>
-      </w:r>
-      <w:r>
-        <w:t>=</w:t>
+        <w:t>, spell=</w:t>
       </w:r>
       <w:r>
         <w:rPr>
@@ -10009,11 +10006,6 @@
           <w:color w:val="00B050"/>
         </w:rPr>
         <w:br/>
-      </w:r>
-      <w:r>
-        <w:rPr>
-          <w:color w:val="00B050"/>
-        </w:rPr>
         <w:t># ]</w:t>
       </w:r>
     </w:p>
@@ -10636,8 +10628,6 @@
       <w:r>
         <w:t>20</w:t>
       </w:r>
-      <w:bookmarkStart w:id="0" w:name="_GoBack"/>
-      <w:bookmarkEnd w:id="0"/>
       <w:r>
         <w:tab/>
         <w:t>Bag of Words and Word Frequency Distribution</w:t>
@@ -12584,9 +12574,21 @@
       </w:r>
       <w:r>
         <w:rPr>
+          <w:color w:val="000000" w:themeColor="text1"/>
+        </w:rPr>
+        <w:t>[</w:t>
+      </w:r>
+      <w:r>
+        <w:rPr>
           <w:color w:val="C00000"/>
         </w:rPr>
-        <w:t>[“image1.jpg”, “image2.jpg”]</w:t>
+        <w:t>“image1.jpg”, “image2.jpg”</w:t>
+      </w:r>
+      <w:r>
+        <w:rPr>
+          <w:color w:val="000000" w:themeColor="text1"/>
+        </w:rPr>
+        <w:t>]</w:t>
       </w:r>
       <w:r>
         <w:t xml:space="preserve">, </w:t>
@@ -12713,9 +12715,21 @@
       </w:r>
       <w:r>
         <w:rPr>
+          <w:color w:val="000000" w:themeColor="text1"/>
+        </w:rPr>
+        <w:t>[</w:t>
+      </w:r>
+      <w:r>
+        <w:rPr>
           <w:color w:val="C00000"/>
         </w:rPr>
-        <w:t>[“subfolder1”, “subfolder2”]</w:t>
+        <w:t>“subfolder1”, “subfolder2”</w:t>
+      </w:r>
+      <w:r>
+        <w:rPr>
+          <w:color w:val="000000" w:themeColor="text1"/>
+        </w:rPr>
+        <w:t>]</w:t>
       </w:r>
       <w:r>
         <w:t>, labels=[101, 102], name=’ c1’)</w:t>
@@ -12748,11 +12762,25 @@
       <w:r>
         <w:t xml:space="preserve"> = Images(</w:t>
       </w:r>
+      <w:bookmarkStart w:id="0" w:name="_GoBack"/>
+      <w:r>
+        <w:rPr>
+          <w:color w:val="000000" w:themeColor="text1"/>
+        </w:rPr>
+        <w:t>[</w:t>
+      </w:r>
+      <w:bookmarkEnd w:id="0"/>
       <w:r>
         <w:rPr>
           <w:color w:val="C00000"/>
         </w:rPr>
-        <w:t>[“image1.jpg”, “image2.jpg”]</w:t>
+        <w:t>“image1.jpg”, “image2.jpg”</w:t>
+      </w:r>
+      <w:r>
+        <w:rPr>
+          <w:color w:val="000000" w:themeColor="text1"/>
+        </w:rPr>
+        <w:t>]</w:t>
       </w:r>
       <w:r>
         <w:t>, labels=101, name=’ c1’)</w:t>
@@ -12849,9 +12877,21 @@
       <w:proofErr w:type="gramEnd"/>
       <w:r>
         <w:rPr>
+          <w:color w:val="000000" w:themeColor="text1"/>
+        </w:rPr>
+        <w:t>[</w:t>
+      </w:r>
+      <w:r>
+        <w:rPr>
           <w:color w:val="C00000"/>
         </w:rPr>
-        <w:t>[“image1.jpg”, “image2.jpg”]</w:t>
+        <w:t>“image1.jpg”, “image2.jpg”</w:t>
+      </w:r>
+      <w:r>
+        <w:rPr>
+          <w:color w:val="000000" w:themeColor="text1"/>
+        </w:rPr>
+        <w:t>]</w:t>
       </w:r>
       <w:r>
         <w:t xml:space="preserve">, </w:t>

</xml_diff>

<commit_message>
doc updates for CV
</commit_message>
<xml_diff>
--- a/specs/quick start guide.docx
+++ b/specs/quick start guide.docx
@@ -12762,14 +12762,12 @@
       <w:r>
         <w:t xml:space="preserve"> = Images(</w:t>
       </w:r>
-      <w:bookmarkStart w:id="0" w:name="_GoBack"/>
       <w:r>
         <w:rPr>
           <w:color w:val="000000" w:themeColor="text1"/>
         </w:rPr>
         <w:t>[</w:t>
       </w:r>
-      <w:bookmarkEnd w:id="0"/>
       <w:r>
         <w:rPr>
           <w:color w:val="C00000"/>
@@ -13131,7 +13129,25 @@
     <w:p>
       <w:r>
         <w:br/>
-        <w:t xml:space="preserve">Batch, mini-batch and stochastic feed modes are supported. The percentage of data that is training (vs. test) is set by the split property, where the default is 0.8. Optionally, a mini-batch size is set by the </w:t>
+        <w:t xml:space="preserve">Batch, mini-batch and stochastic feed modes are supported. The percentage of data that is </w:t>
+      </w:r>
+      <w:r>
+        <w:t>test</w:t>
+      </w:r>
+      <w:r>
+        <w:t xml:space="preserve"> (vs. </w:t>
+      </w:r>
+      <w:r>
+        <w:t>training</w:t>
+      </w:r>
+      <w:r>
+        <w:t>) is set by the split property, where the default is 0.</w:t>
+      </w:r>
+      <w:r>
+        <w:t>2</w:t>
+      </w:r>
+      <w:r>
+        <w:t xml:space="preserve">. Optionally, a mini-batch size is set by the </w:t>
       </w:r>
       <w:proofErr w:type="spellStart"/>
       <w:r>
@@ -13172,7 +13188,31 @@
         <w:rPr>
           <w:color w:val="00B050"/>
         </w:rPr>
-        <w:t>Set 70% of the images in the collection to be training data</w:t>
+        <w:t xml:space="preserve">Set </w:t>
+      </w:r>
+      <w:r>
+        <w:rPr>
+          <w:color w:val="00B050"/>
+        </w:rPr>
+        <w:t>3</w:t>
+      </w:r>
+      <w:r>
+        <w:rPr>
+          <w:color w:val="00B050"/>
+        </w:rPr>
+        <w:t xml:space="preserve">0% of the images in the collection to be </w:t>
+      </w:r>
+      <w:r>
+        <w:rPr>
+          <w:color w:val="00B050"/>
+        </w:rPr>
+        <w:t>test</w:t>
+      </w:r>
+      <w:r>
+        <w:rPr>
+          <w:color w:val="00B050"/>
+        </w:rPr>
+        <w:t xml:space="preserve"> data</w:t>
       </w:r>
       <w:r>
         <w:rPr>
@@ -13186,7 +13226,10 @@
       </w:r>
       <w:proofErr w:type="spellEnd"/>
       <w:r>
-        <w:t xml:space="preserve"> = 0.7</w:t>
+        <w:t xml:space="preserve"> = 0.</w:t>
+      </w:r>
+      <w:r>
+        <w:t>3</w:t>
       </w:r>
       <w:r>
         <w:br/>
@@ -13345,7 +13388,31 @@
         <w:rPr>
           <w:color w:val="00B050"/>
         </w:rPr>
-        <w:t>Set 70% of the images in the collection to be training data</w:t>
+        <w:t xml:space="preserve">Set </w:t>
+      </w:r>
+      <w:r>
+        <w:rPr>
+          <w:color w:val="00B050"/>
+        </w:rPr>
+        <w:t>3</w:t>
+      </w:r>
+      <w:r>
+        <w:rPr>
+          <w:color w:val="00B050"/>
+        </w:rPr>
+        <w:t xml:space="preserve">0% of the images in the collection to be </w:t>
+      </w:r>
+      <w:r>
+        <w:rPr>
+          <w:color w:val="00B050"/>
+        </w:rPr>
+        <w:t>test</w:t>
+      </w:r>
+      <w:r>
+        <w:rPr>
+          <w:color w:val="00B050"/>
+        </w:rPr>
+        <w:t xml:space="preserve"> data</w:t>
       </w:r>
       <w:r>
         <w:rPr>
@@ -13365,7 +13432,13 @@
         <w:rPr>
           <w:color w:val="000000" w:themeColor="text1"/>
         </w:rPr>
-        <w:t xml:space="preserve"> = 0.7</w:t>
+        <w:t xml:space="preserve"> = 0.</w:t>
+      </w:r>
+      <w:r>
+        <w:rPr>
+          <w:color w:val="000000" w:themeColor="text1"/>
+        </w:rPr>
+        <w:t>3</w:t>
       </w:r>
       <w:r>
         <w:rPr>
@@ -13517,268 +13590,364 @@
       <w:pPr>
         <w:ind w:left="720"/>
         <w:rPr>
-          <w:color w:val="000000" w:themeColor="text1"/>
-        </w:rPr>
-      </w:pPr>
-      <w:r>
-        <w:rPr>
-          <w:color w:val="00B050"/>
-        </w:rPr>
-        <w:t xml:space="preserve"># </w:t>
-      </w:r>
-      <w:r>
-        <w:rPr>
-          <w:color w:val="00B050"/>
-        </w:rPr>
-        <w:t>Set 70% of the images in the collection to be training data</w:t>
-      </w:r>
-      <w:r>
-        <w:rPr>
-          <w:color w:val="00B050"/>
-        </w:rPr>
-        <w:br/>
-      </w:r>
-      <w:proofErr w:type="spellStart"/>
-      <w:r>
-        <w:rPr>
-          <w:color w:val="000000" w:themeColor="text1"/>
-        </w:rPr>
-        <w:t>images.split</w:t>
-      </w:r>
-      <w:proofErr w:type="spellEnd"/>
-      <w:r>
-        <w:rPr>
-          <w:color w:val="000000" w:themeColor="text1"/>
-        </w:rPr>
-        <w:t xml:space="preserve"> = 0.7</w:t>
-      </w:r>
-      <w:r>
-        <w:rPr>
-          <w:color w:val="000000" w:themeColor="text1"/>
-        </w:rPr>
-        <w:br/>
-      </w:r>
-      <w:r>
-        <w:rPr>
-          <w:color w:val="00B050"/>
-        </w:rPr>
-        <w:t># Train the model in mini-batches of 30 images</w:t>
-      </w:r>
-      <w:r>
-        <w:rPr>
-          <w:color w:val="000000" w:themeColor="text1"/>
-        </w:rPr>
-        <w:br/>
-      </w:r>
-      <w:proofErr w:type="spellStart"/>
-      <w:r>
-        <w:rPr>
-          <w:color w:val="000000" w:themeColor="text1"/>
-        </w:rPr>
-        <w:t>images.minibatch</w:t>
-      </w:r>
-      <w:proofErr w:type="spellEnd"/>
-      <w:r>
-        <w:rPr>
-          <w:color w:val="000000" w:themeColor="text1"/>
-        </w:rPr>
-        <w:t xml:space="preserve"> = 30</w:t>
-      </w:r>
-      <w:r>
-        <w:rPr>
-          <w:color w:val="000000" w:themeColor="text1"/>
-        </w:rPr>
-        <w:br/>
-      </w:r>
-      <w:r>
-        <w:rPr>
-          <w:color w:val="00B050"/>
-        </w:rPr>
-        <w:t># loop for each mini-batch in training data</w:t>
-      </w:r>
-      <w:r>
-        <w:rPr>
-          <w:color w:val="00B050"/>
-        </w:rPr>
-        <w:br/>
-      </w:r>
-      <w:r>
-        <w:rPr>
           <w:b/>
           <w:color w:val="31849B" w:themeColor="accent5" w:themeShade="BF"/>
         </w:rPr>
-        <w:t>for</w:t>
-      </w:r>
+      </w:pPr>
+      <w:r>
+        <w:rPr>
+          <w:color w:val="00B050"/>
+        </w:rPr>
+        <w:t xml:space="preserve"># </w:t>
+      </w:r>
+      <w:r>
+        <w:rPr>
+          <w:color w:val="00B050"/>
+        </w:rPr>
+        <w:t xml:space="preserve">Set </w:t>
+      </w:r>
+      <w:r>
+        <w:rPr>
+          <w:color w:val="00B050"/>
+        </w:rPr>
+        <w:t>3</w:t>
+      </w:r>
+      <w:r>
+        <w:rPr>
+          <w:color w:val="00B050"/>
+        </w:rPr>
+        <w:t xml:space="preserve">0% of the images in the collection to be </w:t>
+      </w:r>
+      <w:r>
+        <w:rPr>
+          <w:color w:val="00B050"/>
+        </w:rPr>
+        <w:t>test</w:t>
+      </w:r>
+      <w:r>
+        <w:rPr>
+          <w:color w:val="00B050"/>
+        </w:rPr>
+        <w:t xml:space="preserve"> data</w:t>
+      </w:r>
+      <w:r>
+        <w:rPr>
+          <w:color w:val="00B050"/>
+        </w:rPr>
+        <w:br/>
+      </w:r>
+      <w:proofErr w:type="spellStart"/>
       <w:r>
         <w:rPr>
           <w:color w:val="000000" w:themeColor="text1"/>
         </w:rPr>
-        <w:t xml:space="preserve"> _ </w:t>
+        <w:t>images.split</w:t>
+      </w:r>
+      <w:proofErr w:type="spellEnd"/>
+      <w:r>
+        <w:rPr>
+          <w:color w:val="000000" w:themeColor="text1"/>
+        </w:rPr>
+        <w:t xml:space="preserve"> = 0.</w:t>
+      </w:r>
+      <w:r>
+        <w:rPr>
+          <w:color w:val="000000" w:themeColor="text1"/>
+        </w:rPr>
+        <w:t>3</w:t>
+      </w:r>
+      <w:r>
+        <w:rPr>
+          <w:color w:val="000000" w:themeColor="text1"/>
+        </w:rPr>
+        <w:br/>
+      </w:r>
+      <w:r>
+        <w:rPr>
+          <w:color w:val="00B050"/>
+        </w:rPr>
+        <w:t># Train the model in mini-batches of 30 images</w:t>
+      </w:r>
+      <w:r>
+        <w:rPr>
+          <w:color w:val="000000" w:themeColor="text1"/>
+        </w:rPr>
+        <w:br/>
+      </w:r>
+      <w:proofErr w:type="spellStart"/>
+      <w:r>
+        <w:rPr>
+          <w:color w:val="000000" w:themeColor="text1"/>
+        </w:rPr>
+        <w:t>images.minibatch</w:t>
+      </w:r>
+      <w:proofErr w:type="spellEnd"/>
+      <w:r>
+        <w:rPr>
+          <w:color w:val="000000" w:themeColor="text1"/>
+        </w:rPr>
+        <w:t xml:space="preserve"> = 30</w:t>
+      </w:r>
+      <w:r>
+        <w:rPr>
+          <w:color w:val="000000" w:themeColor="text1"/>
+        </w:rPr>
+        <w:br/>
+      </w:r>
+      <w:r>
+        <w:rPr>
+          <w:color w:val="00B050"/>
+        </w:rPr>
+        <w:t># loop for each mini-batch in training data</w:t>
+      </w:r>
+      <w:r>
+        <w:rPr>
+          <w:color w:val="00B050"/>
+        </w:rPr>
+        <w:br/>
       </w:r>
       <w:r>
         <w:rPr>
           <w:b/>
           <w:color w:val="31849B" w:themeColor="accent5" w:themeShade="BF"/>
         </w:rPr>
-        <w:t>in</w:t>
+        <w:t>for</w:t>
       </w:r>
       <w:r>
         <w:rPr>
           <w:color w:val="000000" w:themeColor="text1"/>
         </w:rPr>
-        <w:t xml:space="preserve"> </w:t>
-      </w:r>
-      <w:proofErr w:type="gramStart"/>
-      <w:r>
-        <w:rPr>
-          <w:color w:val="000000" w:themeColor="text1"/>
-        </w:rPr>
-        <w:t>range(</w:t>
-      </w:r>
-      <w:proofErr w:type="spellStart"/>
-      <w:proofErr w:type="gramEnd"/>
-      <w:r>
-        <w:rPr>
-          <w:color w:val="000000" w:themeColor="text1"/>
-        </w:rPr>
-        <w:t>nbatches</w:t>
-      </w:r>
-      <w:proofErr w:type="spellEnd"/>
-      <w:r>
-        <w:rPr>
-          <w:color w:val="000000" w:themeColor="text1"/>
-        </w:rPr>
-        <w:t>)</w:t>
-      </w:r>
-      <w:r>
-        <w:rPr>
-          <w:color w:val="000000" w:themeColor="text1"/>
-        </w:rPr>
-        <w:br/>
-        <w:t xml:space="preserve"> </w:t>
-      </w:r>
-      <w:r>
-        <w:rPr>
-          <w:color w:val="000000" w:themeColor="text1"/>
-        </w:rPr>
-        <w:tab/>
-      </w:r>
-      <w:r>
-        <w:rPr>
-          <w:color w:val="00B050"/>
-        </w:rPr>
-        <w:t># create the generator</w:t>
-      </w:r>
-      <w:r>
-        <w:rPr>
-          <w:color w:val="000000" w:themeColor="text1"/>
-        </w:rPr>
-        <w:br/>
-        <w:t xml:space="preserve"> </w:t>
-      </w:r>
-      <w:r>
-        <w:rPr>
-          <w:color w:val="000000" w:themeColor="text1"/>
-        </w:rPr>
-        <w:tab/>
-        <w:t xml:space="preserve">g = </w:t>
-      </w:r>
-      <w:proofErr w:type="spellStart"/>
-      <w:r>
-        <w:rPr>
-          <w:color w:val="000000" w:themeColor="text1"/>
-        </w:rPr>
-        <w:t>images.minibatch</w:t>
-      </w:r>
-      <w:proofErr w:type="spellEnd"/>
-      <w:r>
-        <w:rPr>
-          <w:color w:val="000000" w:themeColor="text1"/>
-        </w:rPr>
-        <w:br/>
-        <w:t xml:space="preserve"> </w:t>
-      </w:r>
-      <w:r>
-        <w:rPr>
-          <w:color w:val="000000" w:themeColor="text1"/>
-        </w:rPr>
-        <w:tab/>
-      </w:r>
-      <w:r>
-        <w:rPr>
-          <w:color w:val="00B050"/>
-        </w:rPr>
-        <w:t># iterate through the mini-batch</w:t>
-      </w:r>
-      <w:r>
-        <w:rPr>
-          <w:color w:val="000000" w:themeColor="text1"/>
-        </w:rPr>
-        <w:br/>
-        <w:t xml:space="preserve"> </w:t>
-      </w:r>
-      <w:r>
-        <w:rPr>
-          <w:color w:val="000000" w:themeColor="text1"/>
-        </w:rPr>
-        <w:tab/>
+        <w:t xml:space="preserve"> _ </w:t>
       </w:r>
       <w:r>
         <w:rPr>
           <w:b/>
           <w:color w:val="31849B" w:themeColor="accent5" w:themeShade="BF"/>
         </w:rPr>
-        <w:t>for</w:t>
+        <w:t>in</w:t>
       </w:r>
       <w:r>
         <w:rPr>
           <w:color w:val="000000" w:themeColor="text1"/>
         </w:rPr>
-        <w:t xml:space="preserve"> data, label in </w:t>
+        <w:t xml:space="preserve"> </w:t>
+      </w:r>
+      <w:proofErr w:type="gramStart"/>
+      <w:r>
+        <w:rPr>
+          <w:color w:val="000000" w:themeColor="text1"/>
+        </w:rPr>
+        <w:t>range(</w:t>
+      </w:r>
+      <w:proofErr w:type="spellStart"/>
+      <w:proofErr w:type="gramEnd"/>
+      <w:r>
+        <w:rPr>
+          <w:color w:val="000000" w:themeColor="text1"/>
+        </w:rPr>
+        <w:t>nbatches</w:t>
+      </w:r>
+      <w:proofErr w:type="spellEnd"/>
+      <w:r>
+        <w:rPr>
+          <w:color w:val="000000" w:themeColor="text1"/>
+        </w:rPr>
+        <w:t>)</w:t>
+      </w:r>
+      <w:r>
+        <w:rPr>
+          <w:color w:val="000000" w:themeColor="text1"/>
+        </w:rPr>
+        <w:br/>
+        <w:t xml:space="preserve"> </w:t>
+      </w:r>
+      <w:r>
+        <w:rPr>
+          <w:color w:val="000000" w:themeColor="text1"/>
+        </w:rPr>
+        <w:tab/>
+      </w:r>
+      <w:r>
+        <w:rPr>
+          <w:color w:val="00B050"/>
+        </w:rPr>
+        <w:t># create the generator</w:t>
+      </w:r>
+      <w:r>
+        <w:rPr>
+          <w:color w:val="000000" w:themeColor="text1"/>
+        </w:rPr>
+        <w:br/>
+        <w:t xml:space="preserve"> </w:t>
+      </w:r>
+      <w:r>
+        <w:rPr>
+          <w:color w:val="000000" w:themeColor="text1"/>
+        </w:rPr>
+        <w:tab/>
+        <w:t xml:space="preserve">g = </w:t>
+      </w:r>
+      <w:proofErr w:type="spellStart"/>
+      <w:r>
+        <w:rPr>
+          <w:color w:val="000000" w:themeColor="text1"/>
+        </w:rPr>
+        <w:t>images.minibatch</w:t>
+      </w:r>
+      <w:proofErr w:type="spellEnd"/>
+      <w:r>
+        <w:rPr>
+          <w:color w:val="000000" w:themeColor="text1"/>
+        </w:rPr>
+        <w:br/>
+        <w:t xml:space="preserve"> </w:t>
+      </w:r>
+      <w:r>
+        <w:rPr>
+          <w:color w:val="000000" w:themeColor="text1"/>
+        </w:rPr>
+        <w:tab/>
+      </w:r>
+      <w:r>
+        <w:rPr>
+          <w:color w:val="00B050"/>
+        </w:rPr>
+        <w:t># iterate through the mini-batch</w:t>
+      </w:r>
+      <w:r>
+        <w:rPr>
+          <w:color w:val="000000" w:themeColor="text1"/>
+        </w:rPr>
+        <w:br/>
+        <w:t xml:space="preserve"> </w:t>
+      </w:r>
+      <w:r>
+        <w:rPr>
+          <w:color w:val="000000" w:themeColor="text1"/>
+        </w:rPr>
+        <w:tab/>
       </w:r>
       <w:r>
         <w:rPr>
           <w:b/>
           <w:color w:val="31849B" w:themeColor="accent5" w:themeShade="BF"/>
         </w:rPr>
-        <w:t>g</w:t>
+        <w:t>for</w:t>
       </w:r>
       <w:r>
         <w:rPr>
           <w:color w:val="000000" w:themeColor="text1"/>
         </w:rPr>
-        <w:t>:</w:t>
-      </w:r>
-      <w:r>
-        <w:rPr>
-          <w:color w:val="000000" w:themeColor="text1"/>
-        </w:rPr>
-        <w:br/>
-        <w:t xml:space="preserve"> </w:t>
-      </w:r>
-      <w:r>
-        <w:rPr>
-          <w:color w:val="000000" w:themeColor="text1"/>
-        </w:rPr>
-        <w:tab/>
-      </w:r>
-      <w:r>
-        <w:rPr>
-          <w:color w:val="000000" w:themeColor="text1"/>
-        </w:rPr>
-        <w:tab/>
+        <w:t xml:space="preserve"> data, label in </w:t>
       </w:r>
       <w:r>
         <w:rPr>
           <w:b/>
           <w:color w:val="31849B" w:themeColor="accent5" w:themeShade="BF"/>
         </w:rPr>
+        <w:t>g</w:t>
+      </w:r>
+      <w:r>
+        <w:rPr>
+          <w:color w:val="000000" w:themeColor="text1"/>
+        </w:rPr>
+        <w:t>:</w:t>
+      </w:r>
+      <w:r>
+        <w:rPr>
+          <w:color w:val="000000" w:themeColor="text1"/>
+        </w:rPr>
+        <w:br/>
+        <w:t xml:space="preserve"> </w:t>
+      </w:r>
+      <w:r>
+        <w:rPr>
+          <w:color w:val="000000" w:themeColor="text1"/>
+        </w:rPr>
+        <w:tab/>
+      </w:r>
+      <w:r>
+        <w:rPr>
+          <w:color w:val="000000" w:themeColor="text1"/>
+        </w:rPr>
+        <w:tab/>
+      </w:r>
+      <w:r>
+        <w:rPr>
+          <w:b/>
+          <w:color w:val="31849B" w:themeColor="accent5" w:themeShade="BF"/>
+        </w:rPr>
         <w:t>pass</w:t>
       </w:r>
-      <w:r>
+    </w:p>
+    <w:p>
+      <w:pPr>
         <w:rPr>
           <w:color w:val="000000" w:themeColor="text1"/>
         </w:rPr>
+      </w:pPr>
+      <w:r>
+        <w:rPr>
+          <w:color w:val="000000" w:themeColor="text1"/>
+        </w:rPr>
+        <w:t>The split property when used as a setter may optionally take a seed for initializing the randomized shuffling of the training set.</w:t>
+      </w:r>
+    </w:p>
+    <w:p>
+      <w:pPr>
+        <w:ind w:left="720"/>
+        <w:rPr>
+          <w:color w:val="000000" w:themeColor="text1"/>
+        </w:rPr>
+      </w:pPr>
+      <w:r>
+        <w:rPr>
+          <w:color w:val="00B050"/>
+        </w:rPr>
+        <w:t xml:space="preserve"># </w:t>
+      </w:r>
+      <w:r>
+        <w:rPr>
+          <w:color w:val="00B050"/>
+        </w:rPr>
+        <w:t>Set the seed for the random shuffle to 42</w:t>
+      </w:r>
+      <w:r>
+        <w:rPr>
+          <w:color w:val="00B050"/>
+        </w:rPr>
+        <w:br/>
+      </w:r>
+      <w:proofErr w:type="spellStart"/>
+      <w:r>
+        <w:rPr>
+          <w:color w:val="000000" w:themeColor="text1"/>
+        </w:rPr>
+        <w:t>images.split</w:t>
+      </w:r>
+      <w:proofErr w:type="spellEnd"/>
+      <w:r>
+        <w:rPr>
+          <w:color w:val="000000" w:themeColor="text1"/>
+        </w:rPr>
+        <w:t xml:space="preserve"> = 0.</w:t>
+      </w:r>
+      <w:r>
+        <w:rPr>
+          <w:color w:val="000000" w:themeColor="text1"/>
+        </w:rPr>
+        <w:t>3</w:t>
+      </w:r>
+      <w:r>
+        <w:rPr>
+          <w:color w:val="000000" w:themeColor="text1"/>
+        </w:rPr>
+        <w:t>, 42</w:t>
+      </w:r>
+      <w:r>
+        <w:rPr>
+          <w:color w:val="000000" w:themeColor="text1"/>
+        </w:rPr>
         <w:br/>
       </w:r>
     </w:p>
@@ -13797,75 +13966,252 @@
       </w:r>
       <w:r>
         <w:tab/>
-        <w:t xml:space="preserve">Asynchronous </w:t>
-      </w:r>
-      <w:r>
-        <w:t>Collection</w:t>
-      </w:r>
-      <w:r>
-        <w:t xml:space="preserve"> Processing</w:t>
-      </w:r>
-    </w:p>
-    <w:p>
-      <w:r>
-        <w:br/>
-        <w:t>To enhance concurrent execution between a main thread and worker activities, the Images class supports asyn</w:t>
-      </w:r>
-      <w:r>
-        <w:t>chronous processing of the collection</w:t>
-      </w:r>
-      <w:r>
-        <w:t xml:space="preserve"> of images. Asynchronous processing will occur if the optional parameter </w:t>
-      </w:r>
-      <w:proofErr w:type="spellStart"/>
-      <w:r>
-        <w:t>ehandler</w:t>
-      </w:r>
-      <w:proofErr w:type="spellEnd"/>
-      <w:r>
-        <w:t xml:space="preserve"> is set when instantiating the Image</w:t>
-      </w:r>
-      <w:r>
-        <w:t>s</w:t>
-      </w:r>
-      <w:r>
-        <w:t xml:space="preserve"> object. Upon completion of the processing, the </w:t>
-      </w:r>
-      <w:proofErr w:type="spellStart"/>
-      <w:r>
-        <w:t>ehandler</w:t>
-      </w:r>
-      <w:proofErr w:type="spellEnd"/>
-      <w:r>
-        <w:t xml:space="preserve"> is called, where the Image</w:t>
-      </w:r>
-      <w:r>
-        <w:t>s</w:t>
-      </w:r>
-      <w:r>
-        <w:t xml:space="preserve"> object is passed as a parameter.</w:t>
-      </w:r>
-    </w:p>
-    <w:p>
-      <w:r>
-        <w:tab/>
-      </w:r>
-      <w:proofErr w:type="spellStart"/>
+      </w:r>
+      <w:r>
+        <w:t>Image Augmentation</w:t>
+      </w:r>
+    </w:p>
+    <w:p>
+      <w:r>
+        <w:br/>
+        <w:t xml:space="preserve">Image augmentation is supported. By default, images are not augmented. If the property augment is set to True, then for each image generated for feeding (see </w:t>
+      </w:r>
       <w:proofErr w:type="gramStart"/>
+      <w:r>
+        <w:t>next(</w:t>
+      </w:r>
+      <w:proofErr w:type="gramEnd"/>
+      <w:r>
+        <w:t xml:space="preserve">) and </w:t>
+      </w:r>
+      <w:proofErr w:type="spellStart"/>
+      <w:r>
+        <w:t>minibatch</w:t>
+      </w:r>
+      <w:proofErr w:type="spellEnd"/>
+      <w:r>
+        <w:t xml:space="preserve">) an additional image will be generated. The additional image will be a randomized rotation between -90 and 90 degrees of the corresponding image. For example, if a training set has </w:t>
+      </w:r>
+      <w:proofErr w:type="gramStart"/>
+      <w:r>
+        <w:t>a 1000</w:t>
+      </w:r>
+      <w:proofErr w:type="gramEnd"/>
+      <w:r>
+        <w:t xml:space="preserve"> images, then 2000 images will be feed when the property augment is set to True, where 1000 of the images are the original images, and another 1000 are the generated augmented images.</w:t>
+      </w:r>
+    </w:p>
+    <w:p>
+      <w:r>
+        <w:br w:type="page"/>
+      </w:r>
+    </w:p>
+    <w:p>
+      <w:pPr>
+        <w:ind w:left="720"/>
+        <w:rPr>
+          <w:b/>
+          <w:color w:val="31849B" w:themeColor="accent5" w:themeShade="BF"/>
+        </w:rPr>
+      </w:pPr>
+      <w:proofErr w:type="spellStart"/>
+      <w:r>
+        <w:lastRenderedPageBreak/>
+        <w:t>images.split</w:t>
+      </w:r>
+      <w:proofErr w:type="spellEnd"/>
+      <w:r>
+        <w:t xml:space="preserve"> = 0.3, 42</w:t>
+      </w:r>
+      <w:r>
+        <w:br/>
+      </w:r>
+      <w:r>
+        <w:rPr>
+          <w:color w:val="00B050"/>
+        </w:rPr>
+        <w:t># Enable image augmentation</w:t>
+      </w:r>
+      <w:r>
+        <w:rPr>
+          <w:color w:val="00B050"/>
+        </w:rPr>
+        <w:br/>
+      </w:r>
+      <w:proofErr w:type="spellStart"/>
+      <w:r>
+        <w:t>images.augment</w:t>
+      </w:r>
+      <w:proofErr w:type="spellEnd"/>
+      <w:r>
+        <w:t xml:space="preserve"> = </w:t>
+      </w:r>
       <w:r>
         <w:rPr>
           <w:b/>
           <w:color w:val="0070C0"/>
         </w:rPr>
-        <w:t>def</w:t>
-      </w:r>
-      <w:proofErr w:type="spellEnd"/>
+        <w:t>True</w:t>
+      </w:r>
+      <w:r>
+        <w:br/>
+      </w:r>
+      <w:r>
+        <w:rPr>
+          <w:color w:val="00B050"/>
+        </w:rPr>
+        <w:t># Iterate through the training data</w:t>
+      </w:r>
+      <w:r>
+        <w:rPr>
+          <w:color w:val="00B050"/>
+        </w:rPr>
+        <w:t>, where every other image will be an augmented image</w:t>
+      </w:r>
+      <w:r>
+        <w:rPr>
+          <w:b/>
+          <w:color w:val="31849B" w:themeColor="accent5" w:themeShade="BF"/>
+        </w:rPr>
+        <w:br/>
+        <w:t xml:space="preserve">while </w:t>
+      </w:r>
+      <w:proofErr w:type="gramStart"/>
+      <w:r>
+        <w:rPr>
+          <w:color w:val="000000" w:themeColor="text1"/>
+        </w:rPr>
+        <w:t>( data</w:t>
+      </w:r>
       <w:proofErr w:type="gramEnd"/>
+      <w:r>
+        <w:rPr>
+          <w:color w:val="000000" w:themeColor="text1"/>
+        </w:rPr>
+        <w:t>, label</w:t>
+      </w:r>
+      <w:r>
+        <w:rPr>
+          <w:color w:val="000000" w:themeColor="text1"/>
+        </w:rPr>
+        <w:t xml:space="preserve"> = next(images) )</w:t>
+      </w:r>
+      <w:r>
+        <w:rPr>
+          <w:b/>
+          <w:color w:val="000000" w:themeColor="text1"/>
+        </w:rPr>
+        <w:t xml:space="preserve"> </w:t>
+      </w:r>
+      <w:r>
+        <w:rPr>
+          <w:b/>
+          <w:color w:val="31849B" w:themeColor="accent5" w:themeShade="BF"/>
+        </w:rPr>
+        <w:t>is not None</w:t>
+      </w:r>
+      <w:r>
+        <w:t>:</w:t>
+      </w:r>
+      <w:r>
+        <w:br/>
+      </w:r>
+      <w:r>
+        <w:tab/>
+      </w:r>
+      <w:r>
+        <w:rPr>
+          <w:b/>
+          <w:color w:val="31849B" w:themeColor="accent5" w:themeShade="BF"/>
+        </w:rPr>
+        <w:t>pass</w:t>
+      </w:r>
+    </w:p>
+    <w:p>
+      <w:pPr>
+        <w:ind w:left="720"/>
+      </w:pPr>
+    </w:p>
+    <w:p>
+      <w:pPr>
+        <w:pStyle w:val="Heading2"/>
+      </w:pPr>
+      <w:r>
+        <w:t>4.12</w:t>
+      </w:r>
+      <w:r>
+        <w:tab/>
+      </w:r>
+      <w:r>
+        <w:t xml:space="preserve">Asynchronous </w:t>
+      </w:r>
+      <w:r>
+        <w:t>Collection</w:t>
+      </w:r>
+      <w:r>
+        <w:t xml:space="preserve"> Processing</w:t>
+      </w:r>
+    </w:p>
+    <w:p>
+      <w:r>
+        <w:br/>
+        <w:t>To enhance concurrent execution between a main thread and worker activities, the Images class supports asyn</w:t>
+      </w:r>
+      <w:r>
+        <w:t>chronous processing of the collection</w:t>
+      </w:r>
+      <w:r>
+        <w:t xml:space="preserve"> of images. Asynchronous processing will occur if the optional parameter </w:t>
+      </w:r>
+      <w:proofErr w:type="spellStart"/>
+      <w:r>
+        <w:t>ehandler</w:t>
+      </w:r>
+      <w:proofErr w:type="spellEnd"/>
+      <w:r>
+        <w:t xml:space="preserve"> is set when instantiating the Image</w:t>
+      </w:r>
+      <w:r>
+        <w:t>s</w:t>
+      </w:r>
+      <w:r>
+        <w:t xml:space="preserve"> object. Upon completion of the processing, the </w:t>
+      </w:r>
+      <w:proofErr w:type="spellStart"/>
+      <w:r>
+        <w:t>ehandler</w:t>
+      </w:r>
+      <w:proofErr w:type="spellEnd"/>
+      <w:r>
+        <w:t xml:space="preserve"> is called, where the Image</w:t>
+      </w:r>
+      <w:r>
+        <w:t>s</w:t>
+      </w:r>
+      <w:r>
+        <w:t xml:space="preserve"> object is passed as a parameter.</w:t>
+      </w:r>
+    </w:p>
+    <w:p>
+      <w:r>
+        <w:tab/>
+      </w:r>
+      <w:proofErr w:type="spellStart"/>
+      <w:proofErr w:type="gramStart"/>
       <w:r>
         <w:rPr>
           <w:b/>
           <w:color w:val="0070C0"/>
         </w:rPr>
+        <w:t>def</w:t>
+      </w:r>
+      <w:proofErr w:type="spellEnd"/>
+      <w:proofErr w:type="gramEnd"/>
+      <w:r>
+        <w:rPr>
+          <w:b/>
+          <w:color w:val="0070C0"/>
+        </w:rPr>
         <w:t xml:space="preserve"> </w:t>
       </w:r>
       <w:r>
@@ -14092,33 +14438,14 @@
       <w:r>
         <w:br/>
       </w:r>
-    </w:p>
-    <w:p>
-      <w:pPr>
-        <w:rPr>
-          <w:rFonts w:asciiTheme="majorHAnsi" w:eastAsiaTheme="majorEastAsia" w:hAnsiTheme="majorHAnsi" w:cstheme="majorBidi"/>
-          <w:b/>
-          <w:bCs/>
-          <w:color w:val="4F81BD" w:themeColor="accent1"/>
-          <w:sz w:val="26"/>
-          <w:szCs w:val="26"/>
-        </w:rPr>
-      </w:pPr>
-      <w:r>
-        <w:br w:type="page"/>
-      </w:r>
-    </w:p>
-    <w:p>
-      <w:pPr>
-        <w:pStyle w:val="Heading2"/>
-      </w:pPr>
-      <w:r>
-        <w:lastRenderedPageBreak/>
+      <w:r>
         <w:t>4.1</w:t>
       </w:r>
       <w:r>
-        <w:t>2</w:t>
-      </w:r>
+        <w:t>3</w:t>
+      </w:r>
+      <w:bookmarkStart w:id="0" w:name="_GoBack"/>
+      <w:bookmarkEnd w:id="0"/>
       <w:r>
         <w:tab/>
       </w:r>

</xml_diff>